<commit_message>
some R script updates
</commit_message>
<xml_diff>
--- a/docs/scientific_paper/convective_life_cycle/paper_sumUp.docx
+++ b/docs/scientific_paper/convective_life_cycle/paper_sumUp.docx
@@ -1927,11 +1927,14 @@
       </w:r>
       <w:proofErr w:type="gramStart"/>
       <w:r>
-        <w:t>gewiss,</w:t>
+        <w:t>G</w:t>
+      </w:r>
+      <w:r>
+        <w:t>ewiss</w:t>
       </w:r>
       <w:proofErr w:type="gramEnd"/>
       <w:r>
-        <w:t xml:space="preserve"> als im Infrarotbereich.</w:t>
+        <w:t>, als im Infrarotbereich.</w:t>
       </w:r>
     </w:p>
     <w:p>
@@ -1954,8 +1957,16 @@
       </w:r>
       <w:proofErr w:type="spellEnd"/>
       <w:r>
-        <w:t xml:space="preserve"> häufiger zu verwenden</w:t>
-      </w:r>
+        <w:t xml:space="preserve"> häufiger zu </w:t>
+      </w:r>
+      <w:proofErr w:type="spellStart"/>
+      <w:r>
+        <w:t>verwenden</w:t>
+      </w:r>
+      <w:r>
+        <w:t>Cross</w:t>
+      </w:r>
+      <w:proofErr w:type="spellEnd"/>
     </w:p>
     <w:p/>
     <w:p>
@@ -2804,15 +2815,7 @@
       </w:r>
       <w:proofErr w:type="spellEnd"/>
       <w:r>
-        <w:t xml:space="preserve"> </w:t>
-      </w:r>
-      <w:proofErr w:type="spellStart"/>
-      <w:r>
-        <w:t xml:space="preserve">gekennzeichnet </w:t>
-      </w:r>
-      <w:proofErr w:type="spellEnd"/>
-      <w:r>
-        <w:t>sind aber noch flüssiges Wasser beinhalten</w:t>
+        <w:t xml:space="preserve"> gekennzeichnet sind aber noch flüssiges Wasser beinhalten</w:t>
       </w:r>
     </w:p>
     <w:p>
@@ -3980,6 +3983,106 @@
           <w:lang w:val="en-US"/>
         </w:rPr>
       </w:pPr>
+      <w:proofErr w:type="spellStart"/>
+      <w:r>
+        <w:rPr>
+          <w:lang w:val="en-US"/>
+        </w:rPr>
+        <w:t>Datengrundlage</w:t>
+      </w:r>
+      <w:proofErr w:type="spellEnd"/>
+    </w:p>
+    <w:p>
+      <w:pPr>
+        <w:pStyle w:val="Listenabsatz"/>
+        <w:numPr>
+          <w:ilvl w:val="0"/>
+          <w:numId w:val="1"/>
+        </w:numPr>
+        <w:rPr>
+          <w:lang w:val="en-US"/>
+        </w:rPr>
+      </w:pPr>
+      <w:r>
+        <w:rPr>
+          <w:lang w:val="en-US"/>
+        </w:rPr>
+        <w:t xml:space="preserve">MSG </w:t>
+      </w:r>
+      <w:proofErr w:type="spellStart"/>
+      <w:r>
+        <w:rPr>
+          <w:lang w:val="en-US"/>
+        </w:rPr>
+        <w:t>Seviri</w:t>
+      </w:r>
+      <w:proofErr w:type="spellEnd"/>
+      <w:r>
+        <w:rPr>
+          <w:lang w:val="en-US"/>
+        </w:rPr>
+        <w:t xml:space="preserve"> </w:t>
+      </w:r>
+      <w:proofErr w:type="spellStart"/>
+      <w:r>
+        <w:rPr>
+          <w:lang w:val="en-US"/>
+        </w:rPr>
+        <w:t>Daten</w:t>
+      </w:r>
+      <w:proofErr w:type="spellEnd"/>
+    </w:p>
+    <w:p>
+      <w:pPr>
+        <w:pStyle w:val="Listenabsatz"/>
+        <w:numPr>
+          <w:ilvl w:val="0"/>
+          <w:numId w:val="1"/>
+        </w:numPr>
+        <w:rPr>
+          <w:lang w:val="en-US"/>
+        </w:rPr>
+      </w:pPr>
+      <w:r>
+        <w:rPr>
+          <w:lang w:val="en-US"/>
+        </w:rPr>
+        <w:t xml:space="preserve">COSMO-DE model output (transformed by </w:t>
+      </w:r>
+      <w:proofErr w:type="spellStart"/>
+      <w:r>
+        <w:rPr>
+          <w:lang w:val="en-US"/>
+        </w:rPr>
+        <w:t>radiatiave</w:t>
+      </w:r>
+      <w:proofErr w:type="spellEnd"/>
+      <w:r>
+        <w:rPr>
+          <w:lang w:val="en-US"/>
+        </w:rPr>
+        <w:t xml:space="preserve"> transfer model RTTOV)</w:t>
+      </w:r>
+    </w:p>
+    <w:p>
+      <w:pPr>
+        <w:pStyle w:val="Listenabsatz"/>
+        <w:numPr>
+          <w:ilvl w:val="0"/>
+          <w:numId w:val="1"/>
+        </w:numPr>
+      </w:pPr>
+      <w:proofErr w:type="spellStart"/>
+      <w:r>
+        <w:t>Falltage</w:t>
+      </w:r>
+      <w:proofErr w:type="spellEnd"/>
+      <w:r>
+        <w:t xml:space="preserve"> ausgewählt aus ESTOFEX und </w:t>
+      </w:r>
+      <w:r>
+        <w:t>ESWD</w:t>
+      </w:r>
     </w:p>
     <w:sectPr>
       <w:pgSz w:w="11900" w:h="16840"/>

</xml_diff>